<commit_message>
updated the JOM abstracts and results document
</commit_message>
<xml_diff>
--- a/assignments/submissions/assignment_6/results.docx
+++ b/assignments/submissions/assignment_6/results.docx
@@ -47,6 +47,7 @@
     <w:p>
       <w:pPr>
         <w:numPr>
+          <w:ilvl w:val="0"/>
           <w:numId w:val="0"/>
         </w:numPr>
         <w:rPr>
@@ -77,6 +78,7 @@
     <w:p>
       <w:pPr>
         <w:numPr>
+          <w:ilvl w:val="0"/>
           <w:numId w:val="0"/>
         </w:numPr>
         <w:rPr>
@@ -156,6 +158,7 @@
     <w:p>
       <w:pPr>
         <w:numPr>
+          <w:ilvl w:val="0"/>
           <w:numId w:val="0"/>
         </w:numPr>
         <w:rPr>
@@ -186,6 +189,7 @@
     <w:p>
       <w:pPr>
         <w:numPr>
+          <w:ilvl w:val="0"/>
           <w:numId w:val="0"/>
         </w:numPr>
         <w:rPr>
@@ -209,6 +213,7 @@
     <w:p>
       <w:pPr>
         <w:numPr>
+          <w:ilvl w:val="0"/>
           <w:numId w:val="0"/>
         </w:numPr>
         <w:jc w:val="center"/>
@@ -216,8 +221,8 @@
       <w:r>
         <w:drawing>
           <wp:inline distT="0" distB="0" distL="114300" distR="114300">
-            <wp:extent cx="3281680" cy="1871980"/>
-            <wp:effectExtent l="0" t="0" r="20320" b="7620"/>
+            <wp:extent cx="3324225" cy="1871980"/>
+            <wp:effectExtent l="0" t="0" r="3175" b="7620"/>
             <wp:docPr id="1" name="Picture 1"/>
             <wp:cNvGraphicFramePr>
               <a:graphicFrameLocks xmlns:a="http://schemas.openxmlformats.org/drawingml/2006/main" noChangeAspect="1"/>
@@ -240,7 +245,7 @@
                   <pic:spPr>
                     <a:xfrm>
                       <a:off x="0" y="0"/>
-                      <a:ext cx="3281680" cy="1871980"/>
+                      <a:ext cx="3324225" cy="1871980"/>
                     </a:xfrm>
                     <a:prstGeom prst="rect">
                       <a:avLst/>
@@ -260,6 +265,7 @@
     <w:p>
       <w:pPr>
         <w:numPr>
+          <w:ilvl w:val="0"/>
           <w:numId w:val="0"/>
         </w:numPr>
         <w:rPr>
@@ -271,6 +277,7 @@
     <w:p>
       <w:pPr>
         <w:numPr>
+          <w:ilvl w:val="0"/>
           <w:numId w:val="0"/>
         </w:numPr>
         <w:rPr>
@@ -283,24 +290,17 @@
           <w:rFonts w:hint="default"/>
           <w:lang w:val="en-US"/>
         </w:rPr>
-        <w:t xml:space="preserve">After excluding the two papers that did not provide abstracts, a total of 18 JOM papers were coded. The overall accuracy is .89. Both of precision and </w:t>
+        <w:t xml:space="preserve">A total of 22 JOM abstracts were coded (A prior testing tried to download 20 abstracts but two of them did not actually provide abstracts). The overall accuracy for the current testing is 1.00. </w:t>
       </w:r>
       <w:r>
         <w:rPr>
           <w:rFonts w:hint="default"/>
           <w:lang w:val="en-US" w:eastAsia="zh-CN"/>
         </w:rPr>
-        <w:t xml:space="preserve">recall scores are also .89. Based on thee confusion matrix, the model predictions contain minimal misclassifications. The misclassifications are likely due to the ambiguity of the subject, with one abstract mentioning multiple fields </w:t>
+        <w:t>Based on the confusion matrix, the model predictions did not contain misclassifications. Through multiple testings, I find that the misclassification occurrences are likely due to the ambiguity of the subject or range restriction. For example, JOM contains research advice papers that fall out of the two categories, or papers about “status” could be classified into either domain if solely based on the abstract.</w:t>
       </w:r>
       <w:bookmarkStart w:id="0" w:name="_GoBack"/>
       <w:bookmarkEnd w:id="0"/>
-      <w:r>
-        <w:rPr>
-          <w:rFonts w:hint="default"/>
-          <w:lang w:val="en-US" w:eastAsia="zh-CN"/>
-        </w:rPr>
-        <w:t xml:space="preserve">and the other abstract about status, which can span across subdisciplines. Involving more abstracts in training could further refine performance. </w:t>
-      </w:r>
     </w:p>
     <w:sectPr>
       <w:pgSz w:w="11906" w:h="16838"/>
@@ -439,7 +439,7 @@
     <w:lsdException w:unhideWhenUsed="0" w:uiPriority="0" w:semiHidden="0" w:name="HTML Acronym"/>
     <w:lsdException w:unhideWhenUsed="0" w:uiPriority="0" w:semiHidden="0" w:name="HTML Address"/>
     <w:lsdException w:unhideWhenUsed="0" w:uiPriority="0" w:semiHidden="0" w:name="HTML Cite"/>
-    <w:lsdException w:unhideWhenUsed="0" w:uiPriority="0" w:semiHidden="0" w:name="HTML Code"/>
+    <w:lsdException w:qFormat="1" w:unhideWhenUsed="0" w:uiPriority="0" w:semiHidden="0" w:name="HTML Code"/>
     <w:lsdException w:unhideWhenUsed="0" w:uiPriority="0" w:semiHidden="0" w:name="HTML Definition"/>
     <w:lsdException w:unhideWhenUsed="0" w:uiPriority="0" w:semiHidden="0" w:name="HTML Keyboard"/>
     <w:lsdException w:unhideWhenUsed="0" w:uiPriority="0" w:semiHidden="0" w:name="HTML Preformatted"/>
@@ -624,6 +624,7 @@
   <w:style w:type="character" w:styleId="4">
     <w:name w:val="HTML Code"/>
     <w:basedOn w:val="2"/>
+    <w:qFormat/>
     <w:uiPriority w:val="0"/>
     <w:rPr>
       <w:rFonts w:ascii="Courier New" w:hAnsi="Courier New" w:cs="Courier New"/>

</xml_diff>